<commit_message>
Conclusiones parte 2, ordenando xml parte 2
</commit_message>
<xml_diff>
--- a/GRUPO01_PARCIAL1/Parcial1-Parte2/PARCIAL-1.2_G01_2021_XSLT.docx
+++ b/GRUPO01_PARCIAL1/Parcial1-Parte2/PARCIAL-1.2_G01_2021_XSLT.docx
@@ -241,29 +241,7 @@
                 <w:sz w:val="22"/>
                 <w:szCs w:val="22"/>
               </w:rPr>
-              <w:t xml:space="preserve">2 al 16 de </w:t>
-            </w:r>
-            <w:proofErr w:type="gramStart"/>
-            <w:r>
-              <w:rPr>
-                <w:rFonts w:ascii="Arial" w:eastAsia="Arial" w:hAnsi="Arial" w:cs="Arial"/>
-                <w:b/>
-                <w:color w:val="0000FF"/>
-                <w:sz w:val="22"/>
-                <w:szCs w:val="22"/>
-              </w:rPr>
-              <w:t>Septiembre</w:t>
-            </w:r>
-            <w:proofErr w:type="gramEnd"/>
-            <w:r>
-              <w:rPr>
-                <w:rFonts w:ascii="Arial" w:eastAsia="Arial" w:hAnsi="Arial" w:cs="Arial"/>
-                <w:b/>
-                <w:color w:val="0000FF"/>
-                <w:sz w:val="22"/>
-                <w:szCs w:val="22"/>
-              </w:rPr>
-              <w:t xml:space="preserve"> 2021</w:t>
+              <w:t>2 al 16 de Septiembre 2021</w:t>
             </w:r>
           </w:p>
           <w:p>
@@ -303,29 +281,7 @@
                 <w:sz w:val="22"/>
                 <w:szCs w:val="22"/>
               </w:rPr>
-              <w:t xml:space="preserve">del 17 al 20 de </w:t>
-            </w:r>
-            <w:proofErr w:type="gramStart"/>
-            <w:r>
-              <w:rPr>
-                <w:rFonts w:ascii="Arial" w:eastAsia="Arial" w:hAnsi="Arial" w:cs="Arial"/>
-                <w:b/>
-                <w:color w:val="980000"/>
-                <w:sz w:val="22"/>
-                <w:szCs w:val="22"/>
-              </w:rPr>
-              <w:t>Septiembre</w:t>
-            </w:r>
-            <w:proofErr w:type="gramEnd"/>
-            <w:r>
-              <w:rPr>
-                <w:rFonts w:ascii="Arial" w:eastAsia="Arial" w:hAnsi="Arial" w:cs="Arial"/>
-                <w:b/>
-                <w:color w:val="980000"/>
-                <w:sz w:val="22"/>
-                <w:szCs w:val="22"/>
-              </w:rPr>
-              <w:t xml:space="preserve"> 2021</w:t>
+              <w:t>del 17 al 20 de Septiembre 2021</w:t>
             </w:r>
           </w:p>
         </w:tc>
@@ -456,18 +412,7 @@
           <w:sz w:val="34"/>
           <w:szCs w:val="34"/>
         </w:rPr>
-        <w:t xml:space="preserve">Parte </w:t>
-      </w:r>
-      <w:proofErr w:type="spellStart"/>
-      <w:proofErr w:type="gramStart"/>
-      <w:r>
-        <w:rPr>
-          <w:rFonts w:ascii="Bookman Old Style" w:eastAsia="Bookman Old Style" w:hAnsi="Bookman Old Style" w:cs="Bookman Old Style"/>
-          <w:b/>
-          <w:sz w:val="34"/>
-          <w:szCs w:val="34"/>
-        </w:rPr>
-        <w:t>II.</w:t>
+        <w:t>Parte II.</w:t>
       </w:r>
       <w:r>
         <w:rPr>
@@ -478,8 +423,6 @@
         </w:rPr>
         <w:t>Transformaciones</w:t>
       </w:r>
-      <w:proofErr w:type="spellEnd"/>
-      <w:proofErr w:type="gramEnd"/>
       <w:r>
         <w:rPr>
           <w:rFonts w:ascii="Bookman Old Style" w:eastAsia="Bookman Old Style" w:hAnsi="Bookman Old Style" w:cs="Bookman Old Style"/>
@@ -572,18 +515,8 @@
                 <w:sz w:val="24"/>
                 <w:szCs w:val="24"/>
               </w:rPr>
-              <w:t xml:space="preserve"> Aprender a realizar transformaciones de documentos XML a otros formatos empleando plantillas XSLT y rutas </w:t>
+              <w:t xml:space="preserve"> Aprender a realizar transformaciones de documentos XML a otros formatos empleando plantillas XSLT y rutas XPath</w:t>
             </w:r>
-            <w:proofErr w:type="spellStart"/>
-            <w:r>
-              <w:rPr>
-                <w:rFonts w:ascii="Bookman Old Style" w:eastAsia="Bookman Old Style" w:hAnsi="Bookman Old Style" w:cs="Bookman Old Style"/>
-                <w:sz w:val="24"/>
-                <w:szCs w:val="24"/>
-              </w:rPr>
-              <w:t>XPath</w:t>
-            </w:r>
-            <w:proofErr w:type="spellEnd"/>
           </w:p>
         </w:tc>
       </w:tr>
@@ -679,25 +612,7 @@
           <w:sz w:val="24"/>
           <w:szCs w:val="24"/>
         </w:rPr>
-        <w:t xml:space="preserve">spondiente a la parte 2) a un archivo </w:t>
-      </w:r>
-      <w:proofErr w:type="spellStart"/>
-      <w:r>
-        <w:rPr>
-          <w:rFonts w:ascii="Bookman Old Style" w:eastAsia="Bookman Old Style" w:hAnsi="Bookman Old Style" w:cs="Bookman Old Style"/>
-          <w:sz w:val="24"/>
-          <w:szCs w:val="24"/>
-        </w:rPr>
-        <w:t>html</w:t>
-      </w:r>
-      <w:proofErr w:type="spellEnd"/>
-      <w:r>
-        <w:rPr>
-          <w:rFonts w:ascii="Bookman Old Style" w:eastAsia="Bookman Old Style" w:hAnsi="Bookman Old Style" w:cs="Bookman Old Style"/>
-          <w:sz w:val="24"/>
-          <w:szCs w:val="24"/>
-        </w:rPr>
-        <w:t xml:space="preserve"> con nombre: </w:t>
+        <w:t xml:space="preserve">spondiente a la parte 2) a un archivo html con nombre: </w:t>
       </w:r>
       <w:r>
         <w:rPr>
@@ -785,51 +700,15 @@
           <w:sz w:val="24"/>
           <w:szCs w:val="24"/>
         </w:rPr>
-        <w:t xml:space="preserve">Debe mostrar en formato </w:t>
+        <w:t>Debe mostrar en formato html todas y cada una de las facturas represen</w:t>
       </w:r>
-      <w:proofErr w:type="spellStart"/>
       <w:r>
         <w:rPr>
           <w:rFonts w:ascii="Bookman Old Style" w:eastAsia="Bookman Old Style" w:hAnsi="Bookman Old Style" w:cs="Bookman Old Style"/>
           <w:sz w:val="24"/>
           <w:szCs w:val="24"/>
         </w:rPr>
-        <w:t>html</w:t>
-      </w:r>
-      <w:proofErr w:type="spellEnd"/>
-      <w:r>
-        <w:rPr>
-          <w:rFonts w:ascii="Bookman Old Style" w:eastAsia="Bookman Old Style" w:hAnsi="Bookman Old Style" w:cs="Bookman Old Style"/>
-          <w:sz w:val="24"/>
-          <w:szCs w:val="24"/>
-        </w:rPr>
-        <w:t xml:space="preserve"> todas y cada una de las facturas represen</w:t>
-      </w:r>
-      <w:r>
-        <w:rPr>
-          <w:rFonts w:ascii="Bookman Old Style" w:eastAsia="Bookman Old Style" w:hAnsi="Bookman Old Style" w:cs="Bookman Old Style"/>
-          <w:sz w:val="24"/>
-          <w:szCs w:val="24"/>
-        </w:rPr>
-        <w:t xml:space="preserve">tadas en el archivo </w:t>
-      </w:r>
-      <w:proofErr w:type="spellStart"/>
-      <w:r>
-        <w:rPr>
-          <w:rFonts w:ascii="Bookman Old Style" w:eastAsia="Bookman Old Style" w:hAnsi="Bookman Old Style" w:cs="Bookman Old Style"/>
-          <w:sz w:val="24"/>
-          <w:szCs w:val="24"/>
-        </w:rPr>
-        <w:t>xml</w:t>
-      </w:r>
-      <w:proofErr w:type="spellEnd"/>
-      <w:r>
-        <w:rPr>
-          <w:rFonts w:ascii="Bookman Old Style" w:eastAsia="Bookman Old Style" w:hAnsi="Bookman Old Style" w:cs="Bookman Old Style"/>
-          <w:sz w:val="24"/>
-          <w:szCs w:val="24"/>
-        </w:rPr>
-        <w:t xml:space="preserve"> correspondiente similar a lo siguiente (obviamente con datos). </w:t>
+        <w:t xml:space="preserve">tadas en el archivo xml correspondiente similar a lo siguiente (obviamente con datos). </w:t>
       </w:r>
       <w:r>
         <w:rPr>
@@ -901,23 +780,7 @@
                 <w:rFonts w:ascii="Bookman Old Style" w:eastAsia="Bookman Old Style" w:hAnsi="Bookman Old Style" w:cs="Bookman Old Style"/>
                 <w:b/>
               </w:rPr>
-              <w:t xml:space="preserve">Factura </w:t>
-            </w:r>
-            <w:proofErr w:type="gramStart"/>
-            <w:r>
-              <w:rPr>
-                <w:rFonts w:ascii="Bookman Old Style" w:eastAsia="Bookman Old Style" w:hAnsi="Bookman Old Style" w:cs="Bookman Old Style"/>
-                <w:b/>
-              </w:rPr>
-              <w:t>No._</w:t>
-            </w:r>
-            <w:proofErr w:type="gramEnd"/>
-            <w:r>
-              <w:rPr>
-                <w:rFonts w:ascii="Bookman Old Style" w:eastAsia="Bookman Old Style" w:hAnsi="Bookman Old Style" w:cs="Bookman Old Style"/>
-                <w:b/>
-              </w:rPr>
-              <w:t>_____</w:t>
+              <w:t>Factura No.______</w:t>
             </w:r>
             <w:r>
               <w:rPr>
@@ -1588,23 +1451,7 @@
                 <w:rFonts w:ascii="Bookman Old Style" w:eastAsia="Bookman Old Style" w:hAnsi="Bookman Old Style" w:cs="Bookman Old Style"/>
                 <w:b/>
               </w:rPr>
-              <w:t xml:space="preserve">Factura </w:t>
-            </w:r>
-            <w:proofErr w:type="gramStart"/>
-            <w:r>
-              <w:rPr>
-                <w:rFonts w:ascii="Bookman Old Style" w:eastAsia="Bookman Old Style" w:hAnsi="Bookman Old Style" w:cs="Bookman Old Style"/>
-                <w:b/>
-              </w:rPr>
-              <w:t>No._</w:t>
-            </w:r>
-            <w:proofErr w:type="gramEnd"/>
-            <w:r>
-              <w:rPr>
-                <w:rFonts w:ascii="Bookman Old Style" w:eastAsia="Bookman Old Style" w:hAnsi="Bookman Old Style" w:cs="Bookman Old Style"/>
-                <w:b/>
-              </w:rPr>
-              <w:t>_____________  tipo: comprobante de crédito fiscal</w:t>
+              <w:t>Factura No.______________  tipo: comprobante de crédito fiscal</w:t>
             </w:r>
           </w:p>
           <w:p>
@@ -2162,97 +2009,7 @@
           <w:sz w:val="24"/>
           <w:szCs w:val="24"/>
         </w:rPr>
-        <w:t xml:space="preserve">Los archivos </w:t>
-      </w:r>
-      <w:proofErr w:type="spellStart"/>
-      <w:r>
-        <w:rPr>
-          <w:rFonts w:ascii="Bookman Old Style" w:eastAsia="Bookman Old Style" w:hAnsi="Bookman Old Style" w:cs="Bookman Old Style"/>
-          <w:sz w:val="24"/>
-          <w:szCs w:val="24"/>
-        </w:rPr>
-        <w:t>xsl</w:t>
-      </w:r>
-      <w:proofErr w:type="spellEnd"/>
-      <w:r>
-        <w:rPr>
-          <w:rFonts w:ascii="Bookman Old Style" w:eastAsia="Bookman Old Style" w:hAnsi="Bookman Old Style" w:cs="Bookman Old Style"/>
-          <w:sz w:val="24"/>
-          <w:szCs w:val="24"/>
-        </w:rPr>
-        <w:t xml:space="preserve"> son útiles para extraer los datos desde otro archivo, en este caso con extensión .</w:t>
-      </w:r>
-      <w:proofErr w:type="spellStart"/>
-      <w:r>
-        <w:rPr>
-          <w:rFonts w:ascii="Bookman Old Style" w:eastAsia="Bookman Old Style" w:hAnsi="Bookman Old Style" w:cs="Bookman Old Style"/>
-          <w:sz w:val="24"/>
-          <w:szCs w:val="24"/>
-        </w:rPr>
-        <w:t>xml</w:t>
-      </w:r>
-      <w:proofErr w:type="spellEnd"/>
-      <w:r>
-        <w:rPr>
-          <w:rFonts w:ascii="Bookman Old Style" w:eastAsia="Bookman Old Style" w:hAnsi="Bookman Old Style" w:cs="Bookman Old Style"/>
-          <w:sz w:val="24"/>
-          <w:szCs w:val="24"/>
-        </w:rPr>
-        <w:t xml:space="preserve"> para transformarlos y ubicarlos en otros archivos con diferentes formatos, archivos como </w:t>
-      </w:r>
-      <w:proofErr w:type="spellStart"/>
-      <w:r>
-        <w:rPr>
-          <w:rFonts w:ascii="Bookman Old Style" w:eastAsia="Bookman Old Style" w:hAnsi="Bookman Old Style" w:cs="Bookman Old Style"/>
-          <w:sz w:val="24"/>
-          <w:szCs w:val="24"/>
-        </w:rPr>
-        <w:t>html</w:t>
-      </w:r>
-      <w:proofErr w:type="spellEnd"/>
-      <w:r>
-        <w:rPr>
-          <w:rFonts w:ascii="Bookman Old Style" w:eastAsia="Bookman Old Style" w:hAnsi="Bookman Old Style" w:cs="Bookman Old Style"/>
-          <w:sz w:val="24"/>
-          <w:szCs w:val="24"/>
-        </w:rPr>
-        <w:t xml:space="preserve">, </w:t>
-      </w:r>
-      <w:proofErr w:type="spellStart"/>
-      <w:r>
-        <w:rPr>
-          <w:rFonts w:ascii="Bookman Old Style" w:eastAsia="Bookman Old Style" w:hAnsi="Bookman Old Style" w:cs="Bookman Old Style"/>
-          <w:sz w:val="24"/>
-          <w:szCs w:val="24"/>
-        </w:rPr>
-        <w:t>xhtml</w:t>
-      </w:r>
-      <w:proofErr w:type="spellEnd"/>
-      <w:r>
-        <w:rPr>
-          <w:rFonts w:ascii="Bookman Old Style" w:eastAsia="Bookman Old Style" w:hAnsi="Bookman Old Style" w:cs="Bookman Old Style"/>
-          <w:sz w:val="24"/>
-          <w:szCs w:val="24"/>
-        </w:rPr>
-        <w:t xml:space="preserve"> con su </w:t>
-      </w:r>
-      <w:proofErr w:type="spellStart"/>
-      <w:r>
-        <w:rPr>
-          <w:rFonts w:ascii="Bookman Old Style" w:eastAsia="Bookman Old Style" w:hAnsi="Bookman Old Style" w:cs="Bookman Old Style"/>
-          <w:sz w:val="24"/>
-          <w:szCs w:val="24"/>
-        </w:rPr>
-        <w:t>sintáxis</w:t>
-      </w:r>
-      <w:proofErr w:type="spellEnd"/>
-      <w:r>
-        <w:rPr>
-          <w:rFonts w:ascii="Bookman Old Style" w:eastAsia="Bookman Old Style" w:hAnsi="Bookman Old Style" w:cs="Bookman Old Style"/>
-          <w:sz w:val="24"/>
-          <w:szCs w:val="24"/>
-        </w:rPr>
-        <w:t xml:space="preserve"> correspondiente.</w:t>
+        <w:t>Los archivos xsl son útiles para extraer los datos desde otro archivo, en este caso con extensión .xml para transformarlos y ubicarlos en otros archivos con diferentes formatos, archivos como html, xhtml con su sintáxis correspondiente.</w:t>
       </w:r>
     </w:p>
     <w:p>
@@ -2276,6 +2033,45 @@
           <w:szCs w:val="24"/>
         </w:rPr>
         <w:t>XSL ofrece un bloque de construcción de hojas de estilo extensible con el cual podemos mejorar el aspecto visual del resultado de la transformación.</w:t>
+      </w:r>
+    </w:p>
+    <w:p>
+      <w:pPr>
+        <w:pStyle w:val="Prrafodelista"/>
+        <w:numPr>
+          <w:ilvl w:val="0"/>
+          <w:numId w:val="2"/>
+        </w:numPr>
+        <w:jc w:val="both"/>
+        <w:rPr>
+          <w:rFonts w:ascii="Bookman Old Style" w:eastAsia="Bookman Old Style" w:hAnsi="Bookman Old Style" w:cs="Bookman Old Style"/>
+          <w:sz w:val="24"/>
+          <w:szCs w:val="24"/>
+        </w:rPr>
+      </w:pPr>
+      <w:r>
+        <w:rPr>
+          <w:rFonts w:ascii="Bookman Old Style" w:eastAsia="Bookman Old Style" w:hAnsi="Bookman Old Style" w:cs="Bookman Old Style"/>
+          <w:sz w:val="24"/>
+          <w:szCs w:val="24"/>
+        </w:rPr>
+        <w:t>El elemento raíz de un xsl provee información al procesador</w:t>
+      </w:r>
+      <w:r>
+        <w:rPr>
+          <w:rFonts w:ascii="Bookman Old Style" w:eastAsia="Bookman Old Style" w:hAnsi="Bookman Old Style" w:cs="Bookman Old Style"/>
+          <w:sz w:val="24"/>
+          <w:szCs w:val="24"/>
+        </w:rPr>
+        <w:t xml:space="preserve"> como la versión, el prefijo de URI y esto debe ser lo primero que encontramos en un archivo xsl</w:t>
+      </w:r>
+      <w:r>
+        <w:rPr>
+          <w:rFonts w:ascii="Bookman Old Style" w:eastAsia="Bookman Old Style" w:hAnsi="Bookman Old Style" w:cs="Bookman Old Style"/>
+          <w:sz w:val="24"/>
+          <w:szCs w:val="24"/>
+        </w:rPr>
+        <w:t>.</w:t>
       </w:r>
     </w:p>
     <w:sectPr>

</xml_diff>